<commit_message>
shout out to me from several months ago for getting the code in order nice and tight - we are seeing some explosive results
</commit_message>
<xml_diff>
--- a/Dissertation Proposal/Restructure process/Moral Conviction Measures Table draft.docx
+++ b/Dissertation Proposal/Restructure process/Moral Conviction Measures Table draft.docx
@@ -11,9 +11,9 @@
         <w:tblLook w:val="04A0" w:firstRow="1" w:lastRow="0" w:firstColumn="1" w:lastColumn="0" w:noHBand="0" w:noVBand="1"/>
       </w:tblPr>
       <w:tblGrid>
-        <w:gridCol w:w="4246"/>
-        <w:gridCol w:w="5520"/>
-        <w:gridCol w:w="1080"/>
+        <w:gridCol w:w="2836"/>
+        <w:gridCol w:w="6390"/>
+        <w:gridCol w:w="1620"/>
         <w:gridCol w:w="1620"/>
         <w:gridCol w:w="1620"/>
       </w:tblGrid>
@@ -23,7 +23,7 @@
         </w:trPr>
         <w:tc>
           <w:tcPr>
-            <w:tcW w:w="4246" w:type="dxa"/>
+            <w:tcW w:w="2836" w:type="dxa"/>
           </w:tcPr>
           <w:p>
             <w:pPr>
@@ -43,7 +43,7 @@
         </w:tc>
         <w:tc>
           <w:tcPr>
-            <w:tcW w:w="5520" w:type="dxa"/>
+            <w:tcW w:w="6390" w:type="dxa"/>
           </w:tcPr>
           <w:p>
             <w:pPr>
@@ -70,7 +70,7 @@
         </w:tc>
         <w:tc>
           <w:tcPr>
-            <w:tcW w:w="1080" w:type="dxa"/>
+            <w:tcW w:w="1620" w:type="dxa"/>
           </w:tcPr>
           <w:p>
             <w:pPr>
@@ -150,29 +150,18 @@
         </w:trPr>
         <w:tc>
           <w:tcPr>
-            <w:tcW w:w="4246" w:type="dxa"/>
-          </w:tcPr>
-          <w:p>
-            <w:r>
-              <w:t>A</w:t>
-            </w:r>
-            <w:r>
-              <w:t xml:space="preserve"> strong and absolute belief that</w:t>
-            </w:r>
-            <w:r>
-              <w:t xml:space="preserve"> </w:t>
-            </w:r>
-            <w:r>
-              <w:t>something is right or wrong, moral or immoral</w:t>
-            </w:r>
-            <w:r>
-              <w:t>. These beliefs are inherently motivation and highly emotionally charged.</w:t>
-            </w:r>
-          </w:p>
-        </w:tc>
-        <w:tc>
-          <w:tcPr>
-            <w:tcW w:w="5520" w:type="dxa"/>
+            <w:tcW w:w="2836" w:type="dxa"/>
+            <w:vMerge w:val="restart"/>
+          </w:tcPr>
+          <w:p>
+            <w:r>
+              <w:t>A strong and absolute belief that something is right or wrong, moral or immoral. These beliefs are inherently motivation and highly emotionally charged. Morally convicted beliefs are perceived as a universal and objective truth.</w:t>
+            </w:r>
+          </w:p>
+        </w:tc>
+        <w:tc>
+          <w:tcPr>
+            <w:tcW w:w="6390" w:type="dxa"/>
           </w:tcPr>
           <w:p>
             <w:r>
@@ -182,40 +171,31 @@
         </w:tc>
         <w:tc>
           <w:tcPr>
-            <w:tcW w:w="1080" w:type="dxa"/>
-          </w:tcPr>
-          <w:p>
-            <w:r>
-              <w:t>Skikta et al., 2005;</w:t>
-            </w:r>
-            <w:r>
-              <w:t xml:space="preserve"> Luttrell et al.,2016;</w:t>
-            </w:r>
-            <w:r>
-              <w:t xml:space="preserve"> Luttrell et al., 2019</w:t>
-            </w:r>
-          </w:p>
-        </w:tc>
-        <w:tc>
-          <w:tcPr>
-            <w:tcW w:w="1620" w:type="dxa"/>
-          </w:tcPr>
-          <w:p>
-            <w:r>
-              <w:t xml:space="preserve">Luttrell et al., 2016; </w:t>
-            </w:r>
-            <w:r>
-              <w:t>Luttrell et al., 2019;</w:t>
-            </w:r>
-          </w:p>
-        </w:tc>
-        <w:tc>
-          <w:tcPr>
-            <w:tcW w:w="1620" w:type="dxa"/>
-          </w:tcPr>
-          <w:p>
-            <w:r>
-              <w:t>Brannon et al., 2019s</w:t>
+            <w:tcW w:w="1620" w:type="dxa"/>
+          </w:tcPr>
+          <w:p>
+            <w:r>
+              <w:t>Skikta et al., 2005; Luttrell et al.,2016; Luttrell et al., 2019</w:t>
+            </w:r>
+          </w:p>
+        </w:tc>
+        <w:tc>
+          <w:tcPr>
+            <w:tcW w:w="1620" w:type="dxa"/>
+          </w:tcPr>
+          <w:p>
+            <w:r>
+              <w:t>Luttrell et al., 2016; Luttrell et al., 2019;</w:t>
+            </w:r>
+          </w:p>
+        </w:tc>
+        <w:tc>
+          <w:tcPr>
+            <w:tcW w:w="1620" w:type="dxa"/>
+          </w:tcPr>
+          <w:p>
+            <w:r>
+              <w:t>Brannon et al., 2019; Asadullah et al., 2019</w:t>
             </w:r>
           </w:p>
         </w:tc>
@@ -226,41 +206,24 @@
         </w:trPr>
         <w:tc>
           <w:tcPr>
-            <w:tcW w:w="4246" w:type="dxa"/>
+            <w:tcW w:w="2836" w:type="dxa"/>
+            <w:vMerge/>
           </w:tcPr>
           <w:p/>
         </w:tc>
         <w:tc>
           <w:tcPr>
-            <w:tcW w:w="5520" w:type="dxa"/>
-          </w:tcPr>
-          <w:p>
-            <w:r>
-              <w:t>Single item measure: “My attitude about ____ reflects something about my core moral values and convictions”</w:t>
-            </w:r>
-            <w:r>
-              <w:t>.</w:t>
-            </w:r>
-            <w:r>
-              <w:t xml:space="preserve"> 7-point likert scale (</w:t>
-            </w:r>
-            <w:r>
-              <w:t xml:space="preserve">1 = </w:t>
-            </w:r>
-            <w:r>
-              <w:t>very much agree</w:t>
-            </w:r>
-            <w:r>
-              <w:t>, 7 =</w:t>
-            </w:r>
-            <w:r>
-              <w:t xml:space="preserve"> very much disagree)</w:t>
-            </w:r>
-          </w:p>
-        </w:tc>
-        <w:tc>
-          <w:tcPr>
-            <w:tcW w:w="1080" w:type="dxa"/>
+            <w:tcW w:w="6390" w:type="dxa"/>
+          </w:tcPr>
+          <w:p>
+            <w:r>
+              <w:t>Single item measure: “My attitude about ____ reflects something about my core moral values and convictions”. 7-point likert scale (1 = very much agree, 7 = very much disagree)</w:t>
+            </w:r>
+          </w:p>
+        </w:tc>
+        <w:tc>
+          <w:tcPr>
+            <w:tcW w:w="1620" w:type="dxa"/>
           </w:tcPr>
           <w:p>
             <w:r>
@@ -295,26 +258,24 @@
         </w:trPr>
         <w:tc>
           <w:tcPr>
-            <w:tcW w:w="4246" w:type="dxa"/>
+            <w:tcW w:w="2836" w:type="dxa"/>
+            <w:vMerge/>
           </w:tcPr>
           <w:p/>
         </w:tc>
         <w:tc>
           <w:tcPr>
-            <w:tcW w:w="5520" w:type="dxa"/>
-          </w:tcPr>
-          <w:p>
-            <w:r>
-              <w:t xml:space="preserve">Single item measure: “My choice about ____ reflects something about my core moral values and convictions”. </w:t>
-            </w:r>
-            <w:r>
-              <w:t>7-point likert scale (1 = strongly agree, 4 = uncertain, 7 = strongly disagree)</w:t>
-            </w:r>
-          </w:p>
-        </w:tc>
-        <w:tc>
-          <w:tcPr>
-            <w:tcW w:w="1080" w:type="dxa"/>
+            <w:tcW w:w="6390" w:type="dxa"/>
+          </w:tcPr>
+          <w:p>
+            <w:r>
+              <w:t>Single item measure: “My choice about ____ reflects something about my core moral values and convictions”. 7-point likert scale (1 = strongly agree, 4 = uncertain, 7 = strongly disagree)</w:t>
+            </w:r>
+          </w:p>
+        </w:tc>
+        <w:tc>
+          <w:tcPr>
+            <w:tcW w:w="1620" w:type="dxa"/>
           </w:tcPr>
           <w:p>
             <w:r>
@@ -349,26 +310,24 @@
         </w:trPr>
         <w:tc>
           <w:tcPr>
-            <w:tcW w:w="4246" w:type="dxa"/>
+            <w:tcW w:w="2836" w:type="dxa"/>
+            <w:vMerge/>
           </w:tcPr>
           <w:p/>
         </w:tc>
         <w:tc>
           <w:tcPr>
-            <w:tcW w:w="5520" w:type="dxa"/>
-          </w:tcPr>
-          <w:p>
-            <w:r>
-              <w:t>Single item measure: “How much moral importance do you attach to your position on ____?”</w:t>
-            </w:r>
-            <w:r>
-              <w:t>. 7-point likert scale (1 = morally unimportant, 7 = morally important).</w:t>
-            </w:r>
-          </w:p>
-        </w:tc>
-        <w:tc>
-          <w:tcPr>
-            <w:tcW w:w="1080" w:type="dxa"/>
+            <w:tcW w:w="6390" w:type="dxa"/>
+          </w:tcPr>
+          <w:p>
+            <w:r>
+              <w:t>Single item measure: “How much moral importance do you attach to your position on ____?”. 7-point likert scale (1 = morally unimportant, 7 = morally important).</w:t>
+            </w:r>
+          </w:p>
+        </w:tc>
+        <w:tc>
+          <w:tcPr>
+            <w:tcW w:w="1620" w:type="dxa"/>
           </w:tcPr>
           <w:p>
             <w:r>
@@ -403,36 +362,28 @@
         </w:trPr>
         <w:tc>
           <w:tcPr>
-            <w:tcW w:w="4246" w:type="dxa"/>
+            <w:tcW w:w="2836" w:type="dxa"/>
+            <w:vMerge/>
           </w:tcPr>
           <w:p/>
         </w:tc>
         <w:tc>
           <w:tcPr>
-            <w:tcW w:w="5520" w:type="dxa"/>
-          </w:tcPr>
-          <w:p>
-            <w:r>
-              <w:t>Single item binary measure: “Is ___ moral or nonmoral, depending on what you believe, regardless of how the issue may be viewed by others</w:t>
-            </w:r>
-            <w:r>
-              <w:t>?</w:t>
-            </w:r>
-            <w:r>
-              <w:t>”</w:t>
-            </w:r>
-          </w:p>
-        </w:tc>
-        <w:tc>
-          <w:tcPr>
-            <w:tcW w:w="1080" w:type="dxa"/>
-          </w:tcPr>
-          <w:p>
-            <w:r>
-              <w:t>Wright et al., 2008</w:t>
-            </w:r>
-            <w:r>
-              <w:t>;</w:t>
+            <w:tcW w:w="6390" w:type="dxa"/>
+          </w:tcPr>
+          <w:p>
+            <w:r>
+              <w:t>Single item binary measure: “Is ___ moral or nonmoral, depending on what you believe, regardless of how the issue may be viewed by others?”</w:t>
+            </w:r>
+          </w:p>
+        </w:tc>
+        <w:tc>
+          <w:tcPr>
+            <w:tcW w:w="1620" w:type="dxa"/>
+          </w:tcPr>
+          <w:p>
+            <w:r>
+              <w:t>Wright et al., 2008;</w:t>
             </w:r>
           </w:p>
         </w:tc>
@@ -463,13 +414,14 @@
         </w:trPr>
         <w:tc>
           <w:tcPr>
-            <w:tcW w:w="4246" w:type="dxa"/>
+            <w:tcW w:w="2836" w:type="dxa"/>
+            <w:vMerge/>
           </w:tcPr>
           <w:p/>
         </w:tc>
         <w:tc>
           <w:tcPr>
-            <w:tcW w:w="5520" w:type="dxa"/>
+            <w:tcW w:w="6390" w:type="dxa"/>
           </w:tcPr>
           <w:p>
             <w:r>
@@ -521,7 +473,7 @@
               </w:numPr>
             </w:pPr>
             <w:r>
-              <w:t>Based on moral principle.</w:t>
+              <w:t>Based on moral principles.</w:t>
             </w:r>
           </w:p>
           <w:p>
@@ -532,34 +484,46 @@
         </w:tc>
         <w:tc>
           <w:tcPr>
-            <w:tcW w:w="1080" w:type="dxa"/>
-          </w:tcPr>
-          <w:p>
-            <w:r>
-              <w:t>Skitka et al., 2016</w:t>
-            </w:r>
-            <w:r>
-              <w:t>; Wisneski et al., 2020;</w:t>
-            </w:r>
-          </w:p>
-        </w:tc>
-        <w:tc>
-          <w:tcPr>
-            <w:tcW w:w="1620" w:type="dxa"/>
-          </w:tcPr>
-          <w:p>
-            <w:r>
-              <w:t>Wisneski et al., 2020</w:t>
-            </w:r>
-          </w:p>
-        </w:tc>
-        <w:tc>
-          <w:tcPr>
-            <w:tcW w:w="1620" w:type="dxa"/>
-          </w:tcPr>
-          <w:p>
-            <w:r>
-              <w:t>N/A</w:t>
+            <w:tcW w:w="1620" w:type="dxa"/>
+          </w:tcPr>
+          <w:p>
+            <w:r>
+              <w:t xml:space="preserve">Skitka et al., 2016; </w:t>
+            </w:r>
+            <w:r>
+              <w:t>Mueller &amp; Skitka, 2017</w:t>
+            </w:r>
+            <w:r>
+              <w:t xml:space="preserve">; </w:t>
+            </w:r>
+            <w:r>
+              <w:t xml:space="preserve">Feinberg et al., 2019; </w:t>
+            </w:r>
+            <w:r>
+              <w:t xml:space="preserve">Wisneski et al., 2020; Aignesberger &amp; Greitemeyer, 2023 </w:t>
+            </w:r>
+          </w:p>
+        </w:tc>
+        <w:tc>
+          <w:tcPr>
+            <w:tcW w:w="1620" w:type="dxa"/>
+          </w:tcPr>
+          <w:p>
+            <w:r>
+              <w:t>Feinberg et al., 2019</w:t>
+            </w:r>
+            <w:r>
+              <w:t xml:space="preserve">; Wisneski et al., 2020 </w:t>
+            </w:r>
+          </w:p>
+        </w:tc>
+        <w:tc>
+          <w:tcPr>
+            <w:tcW w:w="1620" w:type="dxa"/>
+          </w:tcPr>
+          <w:p>
+            <w:r>
+              <w:t>Aignesberger &amp; Greitemeyer, 2023</w:t>
             </w:r>
           </w:p>
         </w:tc>
@@ -570,13 +534,14 @@
         </w:trPr>
         <w:tc>
           <w:tcPr>
-            <w:tcW w:w="4246" w:type="dxa"/>
+            <w:tcW w:w="2836" w:type="dxa"/>
+            <w:vMerge/>
           </w:tcPr>
           <w:p/>
         </w:tc>
         <w:tc>
           <w:tcPr>
-            <w:tcW w:w="5520" w:type="dxa"/>
+            <w:tcW w:w="6390" w:type="dxa"/>
           </w:tcPr>
           <w:p>
             <w:r>
@@ -615,38 +580,348 @@
         </w:tc>
         <w:tc>
           <w:tcPr>
-            <w:tcW w:w="1080" w:type="dxa"/>
-          </w:tcPr>
-          <w:p>
-            <w:r>
-              <w:t>Clifford et al., 2018;</w:t>
-            </w:r>
-          </w:p>
-          <w:p>
-            <w:r>
-              <w:t>Kodapanakkal et al., 2022</w:t>
-            </w:r>
-            <w:r>
-              <w:t>; Ryan et al., 2014</w:t>
-            </w:r>
-            <w:r>
-              <w:t>; Ryan et al., 2019</w:t>
-            </w:r>
-          </w:p>
-        </w:tc>
-        <w:tc>
-          <w:tcPr>
-            <w:tcW w:w="1620" w:type="dxa"/>
-          </w:tcPr>
-          <w:p>
-            <w:r>
-              <w:t>Clifford et al., 2018;</w:t>
-            </w:r>
+            <w:tcW w:w="1620" w:type="dxa"/>
+          </w:tcPr>
+          <w:p>
+            <w:r>
+              <w:t>Clifford et al., 2018; Wisneski &amp; Skitka 2017;</w:t>
+            </w:r>
+          </w:p>
+          <w:p>
+            <w:r>
+              <w:t>Kodapanakkal et al., 2022; Ryan et al., 2014; Ryan et al., 2019;</w:t>
+            </w:r>
+          </w:p>
+          <w:p>
+            <w:r>
+              <w:t>Garrett 2018;</w:t>
+            </w:r>
+          </w:p>
+        </w:tc>
+        <w:tc>
+          <w:tcPr>
+            <w:tcW w:w="1620" w:type="dxa"/>
+          </w:tcPr>
+          <w:p>
+            <w:r>
+              <w:t>Wisneski &amp; Skitka 2017;</w:t>
+            </w:r>
+            <w:r>
+              <w:t xml:space="preserve"> Clifford et al., 2018; Kodapannakkal et al., 2022</w:t>
+            </w:r>
+          </w:p>
+        </w:tc>
+        <w:tc>
+          <w:tcPr>
+            <w:tcW w:w="1620" w:type="dxa"/>
+          </w:tcPr>
+          <w:p>
+            <w:r>
+              <w:t>N/A</w:t>
+            </w:r>
+          </w:p>
+        </w:tc>
+      </w:tr>
+      <w:tr>
+        <w:trPr>
+          <w:trHeight w:val="1088"/>
+        </w:trPr>
+        <w:tc>
+          <w:tcPr>
+            <w:tcW w:w="2836" w:type="dxa"/>
+            <w:vMerge/>
+          </w:tcPr>
+          <w:p/>
+        </w:tc>
+        <w:tc>
+          <w:tcPr>
+            <w:tcW w:w="6390" w:type="dxa"/>
+          </w:tcPr>
+          <w:p>
+            <w:r>
+              <w:t>Three item measure:</w:t>
+            </w:r>
+          </w:p>
+          <w:p>
+            <w:pPr>
+              <w:pStyle w:val="ListParagraph"/>
+              <w:numPr>
+                <w:ilvl w:val="0"/>
+                <w:numId w:val="4"/>
+              </w:numPr>
+            </w:pPr>
+            <w:r>
+              <w:t>“My opinion about ___ is an important part of my moral norms and values”</w:t>
+            </w:r>
+          </w:p>
+          <w:p>
+            <w:pPr>
+              <w:pStyle w:val="ListParagraph"/>
+              <w:numPr>
+                <w:ilvl w:val="0"/>
+                <w:numId w:val="4"/>
+              </w:numPr>
+            </w:pPr>
+            <w:r>
+              <w:t>“I believe that my opinion about ___ has a moral character”</w:t>
+            </w:r>
+          </w:p>
+          <w:p>
+            <w:pPr>
+              <w:pStyle w:val="ListParagraph"/>
+              <w:numPr>
+                <w:ilvl w:val="0"/>
+                <w:numId w:val="4"/>
+              </w:numPr>
+            </w:pPr>
+            <w:r>
+              <w:t>“My opinion about ___ is a universal moral value that should apply everywhere in the world”</w:t>
+            </w:r>
+          </w:p>
+          <w:p>
+            <w:r>
+              <w:t>7-point likert scale (1 = not at all, 7 = very much) scored as an average.</w:t>
+            </w:r>
+          </w:p>
+        </w:tc>
+        <w:tc>
+          <w:tcPr>
+            <w:tcW w:w="1620" w:type="dxa"/>
+          </w:tcPr>
+          <w:p>
+            <w:r>
+              <w:t>Van Zomeren et al., 2012</w:t>
+            </w:r>
+          </w:p>
+        </w:tc>
+        <w:tc>
+          <w:tcPr>
+            <w:tcW w:w="1620" w:type="dxa"/>
+          </w:tcPr>
+          <w:p>
+            <w:r>
+              <w:t>N/A</w:t>
+            </w:r>
+          </w:p>
+          <w:p/>
+          <w:p/>
+          <w:p>
+            <w:pPr>
+              <w:jc w:val="center"/>
+            </w:pPr>
+          </w:p>
+        </w:tc>
+        <w:tc>
+          <w:tcPr>
+            <w:tcW w:w="1620" w:type="dxa"/>
+          </w:tcPr>
+          <w:p>
+            <w:r>
+              <w:t>N/A</w:t>
+            </w:r>
+          </w:p>
+        </w:tc>
+      </w:tr>
+      <w:tr>
+        <w:trPr>
+          <w:trHeight w:val="2384"/>
+        </w:trPr>
+        <w:tc>
+          <w:tcPr>
+            <w:tcW w:w="2836" w:type="dxa"/>
+          </w:tcPr>
+          <w:p>
+            <w:r>
+              <w:lastRenderedPageBreak/>
+              <w:t>S</w:t>
+            </w:r>
+            <w:r>
+              <w:t>trong attitudes regarding specific issues, framed as “oughts” and “should</w:t>
+            </w:r>
+            <w:r>
+              <w:t>s</w:t>
+            </w:r>
+            <w:r>
+              <w:t>”. Treating specific norms as absolutes and motivating behavior at the expense of all else, including personal gain.</w:t>
+            </w:r>
+          </w:p>
+        </w:tc>
+        <w:tc>
+          <w:tcPr>
+            <w:tcW w:w="6390" w:type="dxa"/>
+          </w:tcPr>
+          <w:p>
+            <w:r>
+              <w:t xml:space="preserve">Three item measure: </w:t>
+            </w:r>
+          </w:p>
+          <w:p>
+            <w:pPr>
+              <w:pStyle w:val="ListParagraph"/>
+              <w:numPr>
+                <w:ilvl w:val="0"/>
+                <w:numId w:val="4"/>
+              </w:numPr>
+            </w:pPr>
+            <w:r>
+              <w:t>“____ bothers me a lot”</w:t>
+            </w:r>
+          </w:p>
+          <w:p>
+            <w:pPr>
+              <w:pStyle w:val="ListParagraph"/>
+              <w:numPr>
+                <w:ilvl w:val="0"/>
+                <w:numId w:val="4"/>
+              </w:numPr>
+            </w:pPr>
+            <w:r>
+              <w:t>“____ threatens values that are important to me”</w:t>
+            </w:r>
+          </w:p>
+          <w:p>
+            <w:pPr>
+              <w:pStyle w:val="ListParagraph"/>
+              <w:numPr>
+                <w:ilvl w:val="0"/>
+                <w:numId w:val="4"/>
+              </w:numPr>
+            </w:pPr>
+            <w:r>
+              <w:t>“My attitude towards ____ is a matter of principle”</w:t>
+            </w:r>
+          </w:p>
+          <w:p/>
+          <w:p>
+            <w:r>
+              <w:t>7-point likert scale</w:t>
+            </w:r>
+            <w:r>
+              <w:t xml:space="preserve"> (1 = strongly disagree, 7 = strongly agree) scored as an average.</w:t>
+            </w:r>
+          </w:p>
+        </w:tc>
+        <w:tc>
+          <w:tcPr>
+            <w:tcW w:w="1620" w:type="dxa"/>
+          </w:tcPr>
+          <w:p>
+            <w:r>
+              <w:t>Siegrist et al., 2011;</w:t>
+            </w:r>
+            <w:r>
+              <w:t xml:space="preserve"> Bastian et al., 2015;</w:t>
+            </w:r>
+          </w:p>
+        </w:tc>
+        <w:tc>
+          <w:tcPr>
+            <w:tcW w:w="1620" w:type="dxa"/>
+          </w:tcPr>
+          <w:p>
+            <w:r>
+              <w:t>N/A</w:t>
+            </w:r>
+          </w:p>
+        </w:tc>
+        <w:tc>
+          <w:tcPr>
+            <w:tcW w:w="1620" w:type="dxa"/>
+          </w:tcPr>
+          <w:p>
+            <w:r>
+              <w:t>N/A</w:t>
+            </w:r>
+          </w:p>
+        </w:tc>
+      </w:tr>
+      <w:tr>
+        <w:trPr>
+          <w:trHeight w:val="2384"/>
+        </w:trPr>
+        <w:tc>
+          <w:tcPr>
+            <w:tcW w:w="2836" w:type="dxa"/>
+          </w:tcPr>
+          <w:p>
+            <w:r>
+              <w:t>Defined as circumstances that pertain to the welfare of others (harm, justice, rights) as well as affective reactions based on moral emotions (disgust, anger)</w:t>
+            </w:r>
+            <w:r>
+              <w:t>.</w:t>
+            </w:r>
+          </w:p>
+        </w:tc>
+        <w:tc>
+          <w:tcPr>
+            <w:tcW w:w="6390" w:type="dxa"/>
+          </w:tcPr>
+          <w:p>
+            <w:r>
+              <w:t>Two sub-scales: 6 item subscale measuring ‘reasoned moral conviction’</w:t>
+            </w:r>
+            <w:r>
+              <w:t xml:space="preserve"> e.g.,</w:t>
+            </w:r>
+          </w:p>
+          <w:p>
+            <w:pPr>
+              <w:pStyle w:val="ListParagraph"/>
+              <w:numPr>
+                <w:ilvl w:val="0"/>
+                <w:numId w:val="4"/>
+              </w:numPr>
+            </w:pPr>
+            <w:r>
+              <w:t>“Suppose that ___ were common in the United States, how alright would it be to engage in this act in this country? 4-point likert scale (1 = definitely alright, 4 = definitely not alright)</w:t>
+            </w:r>
+          </w:p>
+          <w:p>
+            <w:r>
+              <w:t>5</w:t>
+            </w:r>
+            <w:r>
+              <w:t xml:space="preserve"> item subscale measuring ‘sentimental moral conviction’</w:t>
+            </w:r>
+            <w:r>
+              <w:t xml:space="preserve"> e.g.,</w:t>
+            </w:r>
+          </w:p>
+          <w:p>
+            <w:pPr>
+              <w:pStyle w:val="ListParagraph"/>
+              <w:numPr>
+                <w:ilvl w:val="0"/>
+                <w:numId w:val="4"/>
+              </w:numPr>
+            </w:pPr>
+            <w:r>
+              <w:t>“Imagine another country in which the population engages in ___. How disgusted would this make you fee? 4-point likert scale (1 = definitely disgusted, 4 = definitely not disgusted)</w:t>
+            </w:r>
+          </w:p>
+          <w:p>
             <w:r>
               <w:t xml:space="preserve"> </w:t>
             </w:r>
-            <w:r>
-              <w:t>Kodapannakkal et al., 2022</w:t>
+          </w:p>
+        </w:tc>
+        <w:tc>
+          <w:tcPr>
+            <w:tcW w:w="1620" w:type="dxa"/>
+          </w:tcPr>
+          <w:p>
+            <w:r>
+              <w:t>Bloom, 2013</w:t>
+            </w:r>
+          </w:p>
+        </w:tc>
+        <w:tc>
+          <w:tcPr>
+            <w:tcW w:w="1620" w:type="dxa"/>
+          </w:tcPr>
+          <w:p>
+            <w:r>
+              <w:t>N/A</w:t>
             </w:r>
           </w:p>
         </w:tc>
@@ -667,7 +942,7 @@
         </w:trPr>
         <w:tc>
           <w:tcPr>
-            <w:tcW w:w="4246" w:type="dxa"/>
+            <w:tcW w:w="2836" w:type="dxa"/>
           </w:tcPr>
           <w:p>
             <w:r>
@@ -677,7 +952,7 @@
         </w:tc>
         <w:tc>
           <w:tcPr>
-            <w:tcW w:w="5520" w:type="dxa"/>
+            <w:tcW w:w="6390" w:type="dxa"/>
           </w:tcPr>
           <w:p>
             <w:r>
@@ -734,7 +1009,7 @@
         </w:tc>
         <w:tc>
           <w:tcPr>
-            <w:tcW w:w="1080" w:type="dxa"/>
+            <w:tcW w:w="1620" w:type="dxa"/>
           </w:tcPr>
           <w:p>
             <w:r>
@@ -778,48 +1053,141 @@
         </w:trPr>
         <w:tc>
           <w:tcPr>
-            <w:tcW w:w="4246" w:type="dxa"/>
-          </w:tcPr>
-          <w:p>
-            <w:r>
-              <w:t xml:space="preserve">A </w:t>
-            </w:r>
-            <w:r>
-              <w:t xml:space="preserve">person’s determination that a situation contains </w:t>
-            </w:r>
-            <w:r>
-              <w:t>‘</w:t>
-            </w:r>
-            <w:r>
-              <w:t>moral content</w:t>
-            </w:r>
-            <w:r>
-              <w:t>’</w:t>
-            </w:r>
-            <w:r>
-              <w:t xml:space="preserve"> and legitimately can be considered from a </w:t>
-            </w:r>
-            <w:r>
-              <w:t>‘</w:t>
-            </w:r>
-            <w:r>
-              <w:t>moral point of view</w:t>
-            </w:r>
-            <w:r>
-              <w:t>’</w:t>
-            </w:r>
-            <w:r>
-              <w:t>.</w:t>
-            </w:r>
-          </w:p>
-        </w:tc>
-        <w:tc>
-          <w:tcPr>
-            <w:tcW w:w="5520" w:type="dxa"/>
-          </w:tcPr>
-          <w:p>
-            <w:r>
-              <w:t xml:space="preserve">Three item measure: </w:t>
+            <w:tcW w:w="2836" w:type="dxa"/>
+            <w:vMerge w:val="restart"/>
+          </w:tcPr>
+          <w:p>
+            <w:r>
+              <w:t xml:space="preserve">Lay understanding of the participants of a given topic as moral or non-moral, bypassing assumptions from the researchers about the </w:t>
+            </w:r>
+            <w:r>
+              <w:lastRenderedPageBreak/>
+              <w:t>nature of moral vs. nonmoral evaluation.</w:t>
+            </w:r>
+          </w:p>
+        </w:tc>
+        <w:tc>
+          <w:tcPr>
+            <w:tcW w:w="6390" w:type="dxa"/>
+          </w:tcPr>
+          <w:p>
+            <w:r>
+              <w:lastRenderedPageBreak/>
+              <w:t>Single item measure: “How morally wrong/right it would be for you to ____?” 7-point likert scale (1 = very wrong, 7 = very right).</w:t>
+            </w:r>
+          </w:p>
+        </w:tc>
+        <w:tc>
+          <w:tcPr>
+            <w:tcW w:w="1620" w:type="dxa"/>
+          </w:tcPr>
+          <w:p>
+            <w:r>
+              <w:t>Van Bavel et al., 2012;</w:t>
+            </w:r>
+          </w:p>
+        </w:tc>
+        <w:tc>
+          <w:tcPr>
+            <w:tcW w:w="1620" w:type="dxa"/>
+          </w:tcPr>
+          <w:p>
+            <w:r>
+              <w:t>N/A</w:t>
+            </w:r>
+          </w:p>
+          <w:p>
+            <w:pPr>
+              <w:jc w:val="center"/>
+            </w:pPr>
+          </w:p>
+        </w:tc>
+        <w:tc>
+          <w:tcPr>
+            <w:tcW w:w="1620" w:type="dxa"/>
+          </w:tcPr>
+          <w:p>
+            <w:r>
+              <w:t>N/A</w:t>
+            </w:r>
+          </w:p>
+        </w:tc>
+      </w:tr>
+      <w:tr>
+        <w:trPr>
+          <w:trHeight w:val="1594"/>
+        </w:trPr>
+        <w:tc>
+          <w:tcPr>
+            <w:tcW w:w="2836" w:type="dxa"/>
+            <w:vMerge/>
+          </w:tcPr>
+          <w:p/>
+        </w:tc>
+        <w:tc>
+          <w:tcPr>
+            <w:tcW w:w="6390" w:type="dxa"/>
+          </w:tcPr>
+          <w:p>
+            <w:r>
+              <w:t>Single item measure: “Think about the person who posted this message, how moral, or good a person do you think they are?”</w:t>
+            </w:r>
+          </w:p>
+          <w:p>
+            <w:r>
+              <w:t>7-point likert scale (1 = very immoral/bad, 4 = somewhat moral/good, 7 = extremely moral/good)</w:t>
+            </w:r>
+          </w:p>
+        </w:tc>
+        <w:tc>
+          <w:tcPr>
+            <w:tcW w:w="1620" w:type="dxa"/>
+          </w:tcPr>
+          <w:p>
+            <w:r>
+              <w:t>Everett et al., 2020;</w:t>
+            </w:r>
+          </w:p>
+        </w:tc>
+        <w:tc>
+          <w:tcPr>
+            <w:tcW w:w="1620" w:type="dxa"/>
+          </w:tcPr>
+          <w:p>
+            <w:r>
+              <w:t>Everett et al., 2020;</w:t>
+            </w:r>
+          </w:p>
+        </w:tc>
+        <w:tc>
+          <w:tcPr>
+            <w:tcW w:w="1620" w:type="dxa"/>
+          </w:tcPr>
+          <w:p>
+            <w:r>
+              <w:t>N/A</w:t>
+            </w:r>
+          </w:p>
+        </w:tc>
+      </w:tr>
+      <w:tr>
+        <w:trPr>
+          <w:trHeight w:val="1088"/>
+        </w:trPr>
+        <w:tc>
+          <w:tcPr>
+            <w:tcW w:w="2836" w:type="dxa"/>
+            <w:vMerge/>
+          </w:tcPr>
+          <w:p/>
+        </w:tc>
+        <w:tc>
+          <w:tcPr>
+            <w:tcW w:w="6390" w:type="dxa"/>
+          </w:tcPr>
+          <w:p>
+            <w:r>
+              <w:t xml:space="preserve">Two item measure: </w:t>
             </w:r>
           </w:p>
           <w:p>
@@ -831,13 +1199,7 @@
               </w:numPr>
             </w:pPr>
             <w:r>
-              <w:t xml:space="preserve">“There are very important ethical aspects to this </w:t>
-            </w:r>
-            <w:r>
-              <w:t>situation.</w:t>
-            </w:r>
-            <w:r>
-              <w:t>”</w:t>
+              <w:t>“I have the idea that there is a clear-cut distinction between moral and immoral when ____ is concerned.”</w:t>
             </w:r>
           </w:p>
           <w:p>
@@ -849,13 +1211,64 @@
               </w:numPr>
             </w:pPr>
             <w:r>
-              <w:t xml:space="preserve">“This matter clearly does not involve ethics or moral </w:t>
-            </w:r>
-            <w:r>
-              <w:t>issues.</w:t>
-            </w:r>
-            <w:r>
-              <w:t>”</w:t>
+              <w:t>“When ____ is concerned, rules regarding what is moral and what is immoral apply to everyone.”</w:t>
+            </w:r>
+          </w:p>
+          <w:p>
+            <w:r>
+              <w:t>7 point likert scale (-3 = not agree at all, 3 = totally agree), scored as an average.</w:t>
+            </w:r>
+          </w:p>
+        </w:tc>
+        <w:tc>
+          <w:tcPr>
+            <w:tcW w:w="1620" w:type="dxa"/>
+          </w:tcPr>
+          <w:p>
+            <w:r>
+              <w:t>Tauber et al., 2013;</w:t>
+            </w:r>
+          </w:p>
+        </w:tc>
+        <w:tc>
+          <w:tcPr>
+            <w:tcW w:w="1620" w:type="dxa"/>
+          </w:tcPr>
+          <w:p>
+            <w:r>
+              <w:t>N/A</w:t>
+            </w:r>
+          </w:p>
+        </w:tc>
+        <w:tc>
+          <w:tcPr>
+            <w:tcW w:w="1620" w:type="dxa"/>
+          </w:tcPr>
+          <w:p>
+            <w:r>
+              <w:t>Tauber et al., 2013;</w:t>
+            </w:r>
+          </w:p>
+        </w:tc>
+      </w:tr>
+      <w:tr>
+        <w:trPr>
+          <w:trHeight w:val="1088"/>
+        </w:trPr>
+        <w:tc>
+          <w:tcPr>
+            <w:tcW w:w="2836" w:type="dxa"/>
+            <w:vMerge/>
+          </w:tcPr>
+          <w:p/>
+        </w:tc>
+        <w:tc>
+          <w:tcPr>
+            <w:tcW w:w="6390" w:type="dxa"/>
+          </w:tcPr>
+          <w:p>
+            <w:r>
+              <w:t xml:space="preserve">Three item measure: </w:t>
             </w:r>
           </w:p>
           <w:p>
@@ -867,199 +1280,7 @@
               </w:numPr>
             </w:pPr>
             <w:r>
-              <w:t>“</w:t>
-            </w:r>
-            <w:r>
-              <w:t>This situation could be described as a moral issue</w:t>
-            </w:r>
-            <w:r>
-              <w:t>”</w:t>
-            </w:r>
-          </w:p>
-          <w:p>
-            <w:r>
-              <w:lastRenderedPageBreak/>
-              <w:t>7</w:t>
-            </w:r>
-            <w:r>
-              <w:t xml:space="preserve">-point likert scale (1 = </w:t>
-            </w:r>
-            <w:r>
-              <w:t>strongly disagree</w:t>
-            </w:r>
-            <w:r>
-              <w:t xml:space="preserve">, </w:t>
-            </w:r>
-            <w:r>
-              <w:t>7</w:t>
-            </w:r>
-            <w:r>
-              <w:t xml:space="preserve"> = </w:t>
-            </w:r>
-            <w:r>
-              <w:t>strongly agree’) scored as an average, second item reverse scored.</w:t>
-            </w:r>
-          </w:p>
-        </w:tc>
-        <w:tc>
-          <w:tcPr>
-            <w:tcW w:w="1080" w:type="dxa"/>
-          </w:tcPr>
-          <w:p>
-            <w:r>
-              <w:lastRenderedPageBreak/>
-              <w:t>Reynolds et al., 2006;</w:t>
-            </w:r>
-          </w:p>
-        </w:tc>
-        <w:tc>
-          <w:tcPr>
-            <w:tcW w:w="1620" w:type="dxa"/>
-          </w:tcPr>
-          <w:p>
-            <w:r>
-              <w:t>Reynolds et al., 2006;</w:t>
-            </w:r>
-          </w:p>
-        </w:tc>
-        <w:tc>
-          <w:tcPr>
-            <w:tcW w:w="1620" w:type="dxa"/>
-          </w:tcPr>
-          <w:p/>
-        </w:tc>
-      </w:tr>
-      <w:tr>
-        <w:trPr>
-          <w:trHeight w:val="1594"/>
-        </w:trPr>
-        <w:tc>
-          <w:tcPr>
-            <w:tcW w:w="4246" w:type="dxa"/>
-            <w:vMerge w:val="restart"/>
-          </w:tcPr>
-          <w:p>
-            <w:r>
-              <w:t>Lay understanding of the participants of a given topic as moral or non-moral, bypassing assumptions from the researchers about the nature of moral vs. nonmoral evaluation.</w:t>
-            </w:r>
-          </w:p>
-        </w:tc>
-        <w:tc>
-          <w:tcPr>
-            <w:tcW w:w="5520" w:type="dxa"/>
-          </w:tcPr>
-          <w:p>
-            <w:r>
-              <w:t>Single item measure: “How morally wrong/right it would be for you to ____?” 7-point likert scale (1 = very wrong, 7 = very right).</w:t>
-            </w:r>
-          </w:p>
-        </w:tc>
-        <w:tc>
-          <w:tcPr>
-            <w:tcW w:w="1080" w:type="dxa"/>
-          </w:tcPr>
-          <w:p>
-            <w:r>
-              <w:t>Van Bavel et al., 2012;</w:t>
-            </w:r>
-          </w:p>
-        </w:tc>
-        <w:tc>
-          <w:tcPr>
-            <w:tcW w:w="1620" w:type="dxa"/>
-          </w:tcPr>
-          <w:p>
-            <w:r>
-              <w:t>N/A</w:t>
-            </w:r>
-          </w:p>
-          <w:p>
-            <w:pPr>
-              <w:jc w:val="center"/>
-            </w:pPr>
-          </w:p>
-        </w:tc>
-        <w:tc>
-          <w:tcPr>
-            <w:tcW w:w="1620" w:type="dxa"/>
-          </w:tcPr>
-          <w:p>
-            <w:r>
-              <w:t>N/A</w:t>
-            </w:r>
-          </w:p>
-        </w:tc>
-      </w:tr>
-      <w:tr>
-        <w:trPr>
-          <w:trHeight w:val="1594"/>
-        </w:trPr>
-        <w:tc>
-          <w:tcPr>
-            <w:tcW w:w="4246" w:type="dxa"/>
-            <w:vMerge/>
-          </w:tcPr>
-          <w:p/>
-        </w:tc>
-        <w:tc>
-          <w:tcPr>
-            <w:tcW w:w="5520" w:type="dxa"/>
-          </w:tcPr>
-          <w:p>
-            <w:r>
-              <w:t>Single item measure: “Think about the person who posted this message, how moral, or good a person do you think they are?”</w:t>
-            </w:r>
-          </w:p>
-          <w:p>
-            <w:r>
-              <w:t>7-point likert scale (1 = very immoral/bad, 4 = somewhat moral/good, 7 = extremely moral/good)</w:t>
-            </w:r>
-          </w:p>
-        </w:tc>
-        <w:tc>
-          <w:tcPr>
-            <w:tcW w:w="1080" w:type="dxa"/>
-          </w:tcPr>
-          <w:p>
-            <w:r>
-              <w:t>Everett et al., 2020;</w:t>
-            </w:r>
-          </w:p>
-        </w:tc>
-        <w:tc>
-          <w:tcPr>
-            <w:tcW w:w="1620" w:type="dxa"/>
-          </w:tcPr>
-          <w:p>
-            <w:r>
-              <w:t>Everett et al., 2020;</w:t>
-            </w:r>
-          </w:p>
-        </w:tc>
-        <w:tc>
-          <w:tcPr>
-            <w:tcW w:w="1620" w:type="dxa"/>
-          </w:tcPr>
-          <w:p/>
-        </w:tc>
-      </w:tr>
-      <w:tr>
-        <w:trPr>
-          <w:trHeight w:val="1088"/>
-        </w:trPr>
-        <w:tc>
-          <w:tcPr>
-            <w:tcW w:w="4246" w:type="dxa"/>
-          </w:tcPr>
-          <w:p/>
-        </w:tc>
-        <w:tc>
-          <w:tcPr>
-            <w:tcW w:w="5520" w:type="dxa"/>
-          </w:tcPr>
-          <w:p>
-            <w:r>
-              <w:t xml:space="preserve">Two item measure: </w:t>
+              <w:t>“There are very important ethical aspects to this situation.”</w:t>
             </w:r>
           </w:p>
           <w:p>
@@ -1071,7 +1292,7 @@
               </w:numPr>
             </w:pPr>
             <w:r>
-              <w:t>“I have the idea that there is a clear-cut distinction between moral and immoral when ____ is concerned.”</w:t>
+              <w:t>“This matter clearly does not involve ethics or moral issues.”</w:t>
             </w:r>
           </w:p>
           <w:p>
@@ -1083,44 +1304,173 @@
               </w:numPr>
             </w:pPr>
             <w:r>
-              <w:t>“When ____ is concerned, rules regarding what is moral and what is immoral apply to everyone.”</w:t>
-            </w:r>
-          </w:p>
-          <w:p>
-            <w:r>
-              <w:t>7 point likert scale (-3 = not agree at all, 3 = totally agree), scored as an average.</w:t>
-            </w:r>
-          </w:p>
-        </w:tc>
-        <w:tc>
-          <w:tcPr>
-            <w:tcW w:w="1080" w:type="dxa"/>
-          </w:tcPr>
-          <w:p>
-            <w:r>
-              <w:t>Tauber et al., 2013;</w:t>
-            </w:r>
-          </w:p>
-        </w:tc>
-        <w:tc>
-          <w:tcPr>
-            <w:tcW w:w="1620" w:type="dxa"/>
-          </w:tcPr>
-          <w:p/>
-        </w:tc>
-        <w:tc>
-          <w:tcPr>
-            <w:tcW w:w="1620" w:type="dxa"/>
-          </w:tcPr>
-          <w:p>
-            <w:r>
-              <w:t>Tauber et al., 2013;</w:t>
+              <w:t>“This situation could be described as a moral issue”</w:t>
+            </w:r>
+          </w:p>
+          <w:p>
+            <w:r>
+              <w:t>7-point likert scale (1 = strongly disagree, 7 = strongly agree’) scored as an average, second item reverse scored.</w:t>
+            </w:r>
+          </w:p>
+        </w:tc>
+        <w:tc>
+          <w:tcPr>
+            <w:tcW w:w="1620" w:type="dxa"/>
+          </w:tcPr>
+          <w:p>
+            <w:r>
+              <w:t>Reynolds et al., 2006;</w:t>
+            </w:r>
+          </w:p>
+        </w:tc>
+        <w:tc>
+          <w:tcPr>
+            <w:tcW w:w="1620" w:type="dxa"/>
+          </w:tcPr>
+          <w:p>
+            <w:r>
+              <w:t>Reynolds et al., 2006;</w:t>
+            </w:r>
+          </w:p>
+        </w:tc>
+        <w:tc>
+          <w:tcPr>
+            <w:tcW w:w="1620" w:type="dxa"/>
+          </w:tcPr>
+          <w:p>
+            <w:r>
+              <w:t>N/A</w:t>
             </w:r>
           </w:p>
         </w:tc>
       </w:tr>
     </w:tbl>
     <w:p/>
+    <w:p>
+      <w:r>
+        <w:t>My definition of moral conviction in the pilot was an ‘oversimplification’, there is immense amounts of nuance</w:t>
+      </w:r>
+      <w:r>
+        <w:t xml:space="preserve"> to consider in the process</w:t>
+      </w:r>
+      <w:r>
+        <w:t xml:space="preserve"> and we should be explicit regarding this.</w:t>
+      </w:r>
+    </w:p>
+    <w:p>
+      <w:pPr>
+        <w:pStyle w:val="ListParagraph"/>
+        <w:numPr>
+          <w:ilvl w:val="0"/>
+          <w:numId w:val="2"/>
+        </w:numPr>
+      </w:pPr>
+      <w:r>
+        <w:t>Separately measure universality and objectivity using the individual portions from the literature</w:t>
+      </w:r>
+    </w:p>
+    <w:p>
+      <w:pPr>
+        <w:pStyle w:val="ListParagraph"/>
+        <w:numPr>
+          <w:ilvl w:val="0"/>
+          <w:numId w:val="2"/>
+        </w:numPr>
+      </w:pPr>
+      <w:r>
+        <w:t>Perhaps use several measures of moral conviction.</w:t>
+      </w:r>
+      <w:r>
+        <w:t xml:space="preserve"> – Don’t need just one measure of moral conviction.</w:t>
+      </w:r>
+    </w:p>
+    <w:p>
+      <w:pPr>
+        <w:pStyle w:val="ListParagraph"/>
+        <w:numPr>
+          <w:ilvl w:val="1"/>
+          <w:numId w:val="2"/>
+        </w:numPr>
+      </w:pPr>
+      <w:r>
+        <w:t>Include all the unique items – if it’s reasonable, don’t need multiple subsets, include.</w:t>
+      </w:r>
+    </w:p>
+    <w:p>
+      <w:pPr>
+        <w:pStyle w:val="ListParagraph"/>
+        <w:numPr>
+          <w:ilvl w:val="0"/>
+          <w:numId w:val="2"/>
+        </w:numPr>
+      </w:pPr>
+      <w:r>
+        <w:t>Select which item and WHY? – add this because X, and because of adding X I can do Y</w:t>
+      </w:r>
+    </w:p>
+    <w:p>
+      <w:pPr>
+        <w:pStyle w:val="ListParagraph"/>
+        <w:numPr>
+          <w:ilvl w:val="1"/>
+          <w:numId w:val="2"/>
+        </w:numPr>
+      </w:pPr>
+      <w:r>
+        <w:t>Think about citing the literature behind objectivity and universality, and why it matters or is related?</w:t>
+      </w:r>
+    </w:p>
+    <w:p>
+      <w:pPr>
+        <w:pStyle w:val="ListParagraph"/>
+        <w:numPr>
+          <w:ilvl w:val="0"/>
+          <w:numId w:val="2"/>
+        </w:numPr>
+      </w:pPr>
+      <w:r>
+        <w:t>Write a tight 2-3 pager about the methods and what things can be oriented and worth csondiering.</w:t>
+      </w:r>
+    </w:p>
+    <w:p>
+      <w:pPr>
+        <w:pStyle w:val="ListParagraph"/>
+        <w:numPr>
+          <w:ilvl w:val="1"/>
+          <w:numId w:val="2"/>
+        </w:numPr>
+      </w:pPr>
+      <w:r>
+        <w:t>What contexts can we manipulate moral conviction? (nuclear energy, death penalty, bloodsports, murdering, pedophila, etc?)</w:t>
+      </w:r>
+    </w:p>
+    <w:p>
+      <w:pPr>
+        <w:pStyle w:val="ListParagraph"/>
+        <w:numPr>
+          <w:ilvl w:val="1"/>
+          <w:numId w:val="2"/>
+        </w:numPr>
+      </w:pPr>
+      <w:r>
+        <w:t>Context table (moral y/n, movable y/n</w:t>
+      </w:r>
+      <w:r>
+        <w:t>, novel y/n?</w:t>
+      </w:r>
+      <w:r>
+        <w:t>) to brainstorm things in the context there.</w:t>
+      </w:r>
+    </w:p>
+    <w:p>
+      <w:r>
+        <w:lastRenderedPageBreak/>
+        <w:t>Construct validity</w:t>
+      </w:r>
+      <w:r>
+        <w:t xml:space="preserve"> – wrestling with this not being a perfect measure, but why are we using it? We don’t always have to go to the effort of making a whole new measure. Also, some other constructs end up having issues with face validity???</w:t>
+      </w:r>
+    </w:p>
     <w:sectPr>
       <w:pgSz w:w="15840" w:h="12240" w:orient="landscape"/>
       <w:pgMar w:top="1440" w:right="1440" w:bottom="1440" w:left="1440" w:header="720" w:footer="720" w:gutter="0"/>
@@ -1373,7 +1723,7 @@
         <w:rFonts w:ascii="Symbol" w:eastAsiaTheme="minorHAnsi" w:hAnsi="Symbol" w:cstheme="minorBidi" w:hint="default"/>
       </w:rPr>
     </w:lvl>
-    <w:lvl w:ilvl="1" w:tplc="04090003" w:tentative="1">
+    <w:lvl w:ilvl="1" w:tplc="04090003">
       <w:start w:val="1"/>
       <w:numFmt w:val="bullet"/>
       <w:lvlText w:val="o"/>
@@ -2433,25 +2783,6 @@
 </file>
 
 <file path=customXml/item1.xml><?xml version="1.0" encoding="utf-8"?>
-<p:properties xmlns:p="http://schemas.microsoft.com/office/2006/metadata/properties" xmlns:xsi="http://www.w3.org/2001/XMLSchema-instance" xmlns:pc="http://schemas.microsoft.com/office/infopath/2007/PartnerControls">
-  <documentManagement>
-    <_ip_UnifiedCompliancePolicyUIAction xmlns="http://schemas.microsoft.com/sharepoint/v3" xsi:nil="true"/>
-    <_ip_UnifiedCompliancePolicyProperties xmlns="http://schemas.microsoft.com/sharepoint/v3" xsi:nil="true"/>
-    <_activity xmlns="6015b09f-5043-4f49-8a7b-9772bd5932db" xsi:nil="true"/>
-  </documentManagement>
-</p:properties>
-</file>
-
-<file path=customXml/item2.xml><?xml version="1.0" encoding="utf-8"?>
-<?mso-contentType ?>
-<FormTemplates xmlns="http://schemas.microsoft.com/sharepoint/v3/contenttype/forms">
-  <Display>DocumentLibraryForm</Display>
-  <Edit>DocumentLibraryForm</Edit>
-  <New>DocumentLibraryForm</New>
-</FormTemplates>
-</file>
-
-<file path=customXml/item3.xml><?xml version="1.0" encoding="utf-8"?>
 <ct:contentTypeSchema xmlns:ct="http://schemas.microsoft.com/office/2006/metadata/contentType" xmlns:ma="http://schemas.microsoft.com/office/2006/metadata/properties/metaAttributes" ct:_="" ma:_="" ma:contentTypeName="Document" ma:contentTypeID="0x0101007402516817E1A7498C41FD15FE0A9B79" ma:contentTypeVersion="18" ma:contentTypeDescription="Create a new document." ma:contentTypeScope="" ma:versionID="d1edb8ae1068c066e3aa67851cd24313">
   <xsd:schema xmlns:xsd="http://www.w3.org/2001/XMLSchema" xmlns:xs="http://www.w3.org/2001/XMLSchema" xmlns:p="http://schemas.microsoft.com/office/2006/metadata/properties" xmlns:ns1="http://schemas.microsoft.com/sharepoint/v3" xmlns:ns3="6015b09f-5043-4f49-8a7b-9772bd5932db" xmlns:ns4="e31052eb-2b6e-4c50-9a35-05cb7ca444e7" targetNamespace="http://schemas.microsoft.com/office/2006/metadata/properties" ma:root="true" ma:fieldsID="ae4a153232ce27f936899b0a16c01a76" ns1:_="" ns3:_="" ns4:_="">
     <xsd:import namespace="http://schemas.microsoft.com/sharepoint/v3"/>
@@ -2709,26 +3040,26 @@
 </ct:contentTypeSchema>
 </file>
 
-<file path=customXml/itemProps1.xml><?xml version="1.0" encoding="utf-8"?>
-<ds:datastoreItem xmlns:ds="http://schemas.openxmlformats.org/officeDocument/2006/customXml" ds:itemID="{A175AEF8-DF72-40CD-BBF3-87B81F92AE9A}">
-  <ds:schemaRefs>
-    <ds:schemaRef ds:uri="http://schemas.microsoft.com/office/2006/metadata/properties"/>
-    <ds:schemaRef ds:uri="http://schemas.microsoft.com/office/infopath/2007/PartnerControls"/>
-    <ds:schemaRef ds:uri="http://schemas.microsoft.com/sharepoint/v3"/>
-    <ds:schemaRef ds:uri="6015b09f-5043-4f49-8a7b-9772bd5932db"/>
-  </ds:schemaRefs>
-</ds:datastoreItem>
+<file path=customXml/item2.xml><?xml version="1.0" encoding="utf-8"?>
+<?mso-contentType ?>
+<FormTemplates xmlns="http://schemas.microsoft.com/sharepoint/v3/contenttype/forms">
+  <Display>DocumentLibraryForm</Display>
+  <Edit>DocumentLibraryForm</Edit>
+  <New>DocumentLibraryForm</New>
+</FormTemplates>
 </file>
 
-<file path=customXml/itemProps2.xml><?xml version="1.0" encoding="utf-8"?>
-<ds:datastoreItem xmlns:ds="http://schemas.openxmlformats.org/officeDocument/2006/customXml" ds:itemID="{F1F0F315-E5E3-44EA-8E01-A8934E6D5211}">
-  <ds:schemaRefs>
-    <ds:schemaRef ds:uri="http://schemas.microsoft.com/sharepoint/v3/contenttype/forms"/>
-  </ds:schemaRefs>
-</ds:datastoreItem>
+<file path=customXml/item3.xml><?xml version="1.0" encoding="utf-8"?>
+<p:properties xmlns:p="http://schemas.microsoft.com/office/2006/metadata/properties" xmlns:xsi="http://www.w3.org/2001/XMLSchema-instance" xmlns:pc="http://schemas.microsoft.com/office/infopath/2007/PartnerControls">
+  <documentManagement>
+    <_ip_UnifiedCompliancePolicyUIAction xmlns="http://schemas.microsoft.com/sharepoint/v3" xsi:nil="true"/>
+    <_ip_UnifiedCompliancePolicyProperties xmlns="http://schemas.microsoft.com/sharepoint/v3" xsi:nil="true"/>
+    <_activity xmlns="6015b09f-5043-4f49-8a7b-9772bd5932db" xsi:nil="true"/>
+  </documentManagement>
+</p:properties>
 </file>
 
-<file path=customXml/itemProps3.xml><?xml version="1.0" encoding="utf-8"?>
+<file path=customXml/itemProps1.xml><?xml version="1.0" encoding="utf-8"?>
 <ds:datastoreItem xmlns:ds="http://schemas.openxmlformats.org/officeDocument/2006/customXml" ds:itemID="{9D7744B1-D471-4730-83C9-89BEE40BDAA2}">
   <ds:schemaRefs>
     <ds:schemaRef ds:uri="http://schemas.microsoft.com/office/2006/metadata/contentType"/>
@@ -2746,4 +3077,23 @@
     <ds:schemaRef ds:uri="http://schemas.microsoft.com/internal/obd"/>
   </ds:schemaRefs>
 </ds:datastoreItem>
+</file>
+
+<file path=customXml/itemProps2.xml><?xml version="1.0" encoding="utf-8"?>
+<ds:datastoreItem xmlns:ds="http://schemas.openxmlformats.org/officeDocument/2006/customXml" ds:itemID="{F1F0F315-E5E3-44EA-8E01-A8934E6D5211}">
+  <ds:schemaRefs>
+    <ds:schemaRef ds:uri="http://schemas.microsoft.com/sharepoint/v3/contenttype/forms"/>
+  </ds:schemaRefs>
+</ds:datastoreItem>
+</file>
+
+<file path=customXml/itemProps3.xml><?xml version="1.0" encoding="utf-8"?>
+<ds:datastoreItem xmlns:ds="http://schemas.openxmlformats.org/officeDocument/2006/customXml" ds:itemID="{A175AEF8-DF72-40CD-BBF3-87B81F92AE9A}">
+  <ds:schemaRefs>
+    <ds:schemaRef ds:uri="http://schemas.microsoft.com/office/2006/metadata/properties"/>
+    <ds:schemaRef ds:uri="http://schemas.microsoft.com/office/infopath/2007/PartnerControls"/>
+    <ds:schemaRef ds:uri="http://schemas.microsoft.com/sharepoint/v3"/>
+    <ds:schemaRef ds:uri="6015b09f-5043-4f49-8a7b-9772bd5932db"/>
+  </ds:schemaRefs>
+</ds:datastoreItem>
 </file>
</xml_diff>